<commit_message>
Edited sequence and put it into word25
</commit_message>
<xml_diff>
--- a/הפרוייקט/קובץ תשובת המרצה 25.docx
+++ b/הפרוייקט/קובץ תשובת המרצה 25.docx
@@ -3,26 +3,11 @@
 <w:document xmlns:wpc="http://schemas.microsoft.com/office/word/2010/wordprocessingCanvas" xmlns:cx="http://schemas.microsoft.com/office/drawing/2014/chartex" xmlns:mc="http://schemas.openxmlformats.org/markup-compatibility/2006" xmlns:o="urn:schemas-microsoft-com:office:office" xmlns:r="http://schemas.openxmlformats.org/officeDocument/2006/relationships" xmlns:m="http://schemas.openxmlformats.org/officeDocument/2006/math" xmlns:v="urn:schemas-microsoft-com:vml" xmlns:wp14="http://schemas.microsoft.com/office/word/2010/wordprocessingDrawing" xmlns:wp="http://schemas.openxmlformats.org/drawingml/2006/wordprocessingDrawing" xmlns:w10="urn:schemas-microsoft-com:office:word" xmlns:w="http://schemas.openxmlformats.org/wordprocessingml/2006/main" xmlns:w14="http://schemas.microsoft.com/office/word/2010/wordml" xmlns:w15="http://schemas.microsoft.com/office/word/2012/wordml" xmlns:w16se="http://schemas.microsoft.com/office/word/2015/wordml/symex" xmlns:wpg="http://schemas.microsoft.com/office/word/2010/wordprocessingGroup" xmlns:wpi="http://schemas.microsoft.com/office/word/2010/wordprocessingInk" xmlns:wne="http://schemas.microsoft.com/office/word/2006/wordml" xmlns:wps="http://schemas.microsoft.com/office/word/2010/wordprocessingShape" mc:Ignorable="w14 w15 w16se wp14">
   <w:body>
     <w:p>
-      <w:bookmarkStart w:id="0" w:name="_GoBack"/>
-      <w:r>
-        <w:rPr>
-          <w:rtl/>
-        </w:rPr>
-        <w:t xml:space="preserve">חוזר מנהל </w:t>
-      </w:r>
-      <w:proofErr w:type="spellStart"/>
-      <w:r>
-        <w:rPr>
-          <w:rtl/>
-        </w:rPr>
-        <w:t>מה"ט</w:t>
-      </w:r>
-      <w:proofErr w:type="spellEnd"/>
-      <w:r>
-        <w:rPr>
-          <w:rtl/>
-        </w:rPr>
-        <w:t xml:space="preserve"> </w:t>
+      <w:r>
+        <w:rPr>
+          <w:rtl/>
+        </w:rPr>
+        <w:t xml:space="preserve">חוזר מנהל מה"ט </w:t>
       </w:r>
       <w:r>
         <w:t>51</w:t>
@@ -176,7 +161,7 @@
     </w:p>
     <w:p>
       <w:pPr>
-        <w:pStyle w:val="3"/>
+        <w:pStyle w:val="Heading3"/>
       </w:pPr>
       <w:r>
         <w:rPr>
@@ -726,7 +711,7 @@
     </w:p>
     <w:p>
       <w:pPr>
-        <w:pStyle w:val="3"/>
+        <w:pStyle w:val="Heading3"/>
       </w:pPr>
       <w:r>
         <w:rPr>
@@ -1088,7 +1073,7 @@
     </w:p>
     <w:tbl>
       <w:tblPr>
-        <w:tblStyle w:val="a6"/>
+        <w:tblStyle w:val="TableGrid0"/>
         <w:bidiVisual/>
         <w:tblW w:w="0" w:type="auto"/>
         <w:tblLook w:val="04A0" w:firstRow="1" w:lastRow="0" w:firstColumn="1" w:lastColumn="0" w:noHBand="0" w:noVBand="1"/>
@@ -1117,6 +1102,7 @@
             <w:r>
               <w:rPr>
                 <w:noProof/>
+                <w:lang w:val="en-GB" w:eastAsia="en-GB" w:bidi="ar-SA"/>
               </w:rPr>
               <w:drawing>
                 <wp:anchor distT="0" distB="0" distL="114300" distR="114300" simplePos="0" relativeHeight="251658240" behindDoc="1" locked="0" layoutInCell="1" allowOverlap="1" wp14:anchorId="30D9D5FC" wp14:editId="21547777">
@@ -1355,7 +1341,7 @@
     </w:p>
     <w:p>
       <w:pPr>
-        <w:pStyle w:val="1"/>
+        <w:pStyle w:val="Heading1"/>
       </w:pPr>
       <w:r>
         <w:rPr>
@@ -1379,7 +1365,7 @@
     </w:p>
     <w:p>
       <w:pPr>
-        <w:pStyle w:val="1"/>
+        <w:pStyle w:val="Heading1"/>
         <w:numPr>
           <w:ilvl w:val="0"/>
           <w:numId w:val="0"/>
@@ -1476,7 +1462,7 @@
     </w:p>
     <w:p>
       <w:pPr>
-        <w:pStyle w:val="1"/>
+        <w:pStyle w:val="Heading1"/>
         <w:rPr>
           <w:rtl/>
         </w:rPr>
@@ -1498,7 +1484,7 @@
     </w:p>
     <w:p>
       <w:pPr>
-        <w:pStyle w:val="2"/>
+        <w:pStyle w:val="Heading2"/>
         <w:rPr>
           <w:b/>
           <w:bCs/>
@@ -1577,7 +1563,7 @@
     </w:p>
     <w:p>
       <w:pPr>
-        <w:pStyle w:val="2"/>
+        <w:pStyle w:val="Heading2"/>
         <w:numPr>
           <w:ilvl w:val="0"/>
           <w:numId w:val="0"/>
@@ -1613,7 +1599,7 @@
     </w:p>
     <w:p>
       <w:pPr>
-        <w:pStyle w:val="2"/>
+        <w:pStyle w:val="Heading2"/>
         <w:rPr>
           <w:b/>
           <w:bCs/>
@@ -1632,7 +1618,7 @@
     </w:p>
     <w:p>
       <w:pPr>
-        <w:pStyle w:val="2"/>
+        <w:pStyle w:val="Heading2"/>
         <w:numPr>
           <w:ilvl w:val="0"/>
           <w:numId w:val="0"/>
@@ -1661,7 +1647,7 @@
     </w:p>
     <w:p>
       <w:pPr>
-        <w:pStyle w:val="2"/>
+        <w:pStyle w:val="Heading2"/>
         <w:numPr>
           <w:ilvl w:val="0"/>
           <w:numId w:val="0"/>
@@ -1680,7 +1666,7 @@
     <w:p/>
     <w:p>
       <w:pPr>
-        <w:pStyle w:val="1"/>
+        <w:pStyle w:val="Heading1"/>
         <w:rPr>
           <w:rtl/>
         </w:rPr>
@@ -1803,18 +1789,33 @@
         </w:rPr>
         <w:t xml:space="preserve">3.1 </w:t>
       </w:r>
-      <w:hyperlink r:id="rId9" w:history="1">
-        <w:proofErr w:type="spellStart"/>
-        <w:r>
-          <w:rPr>
-            <w:rStyle w:val="Hyperlink"/>
-            <w:sz w:val="24"/>
-            <w:szCs w:val="24"/>
-          </w:rPr>
-          <w:t>WireShark</w:t>
-        </w:r>
-        <w:proofErr w:type="spellEnd"/>
-      </w:hyperlink>
+      <w:r>
+        <w:fldChar w:fldCharType="begin"/>
+      </w:r>
+      <w:r>
+        <w:instrText xml:space="preserve"> HYPERLINK "https://www.wireshark.org/" </w:instrText>
+      </w:r>
+      <w:r>
+        <w:fldChar w:fldCharType="separate"/>
+      </w:r>
+      <w:proofErr w:type="spellStart"/>
+      <w:r>
+        <w:rPr>
+          <w:rStyle w:val="Hyperlink"/>
+          <w:sz w:val="24"/>
+          <w:szCs w:val="24"/>
+        </w:rPr>
+        <w:t>WireShark</w:t>
+      </w:r>
+      <w:proofErr w:type="spellEnd"/>
+      <w:r>
+        <w:rPr>
+          <w:rStyle w:val="Hyperlink"/>
+          <w:sz w:val="24"/>
+          <w:szCs w:val="24"/>
+        </w:rPr>
+        <w:fldChar w:fldCharType="end"/>
+      </w:r>
       <w:r>
         <w:rPr>
           <w:sz w:val="24"/>
@@ -1829,47 +1830,7 @@
           <w:szCs w:val="24"/>
           <w:rtl/>
         </w:rPr>
-        <w:t xml:space="preserve"> האפליקציה מכילה תכונות כמו תכונת צפייה </w:t>
-      </w:r>
-      <w:proofErr w:type="spellStart"/>
-      <w:r>
-        <w:rPr>
-          <w:rFonts w:hint="cs"/>
-          <w:sz w:val="24"/>
-          <w:szCs w:val="24"/>
-          <w:rtl/>
-        </w:rPr>
-        <w:t>בפקטות</w:t>
-      </w:r>
-      <w:proofErr w:type="spellEnd"/>
-      <w:r>
-        <w:rPr>
-          <w:rFonts w:hint="cs"/>
-          <w:sz w:val="24"/>
-          <w:szCs w:val="24"/>
-          <w:rtl/>
-        </w:rPr>
-        <w:t xml:space="preserve"> אבל אין לה את היכולת להתריע על סכנה פוטנציאלית למחשב המשתמש דרך מתקפות </w:t>
-      </w:r>
-      <w:proofErr w:type="spellStart"/>
-      <w:r>
-        <w:rPr>
-          <w:rFonts w:hint="cs"/>
-          <w:sz w:val="24"/>
-          <w:szCs w:val="24"/>
-          <w:rtl/>
-        </w:rPr>
-        <w:t>אנטרנטיות</w:t>
-      </w:r>
-      <w:proofErr w:type="spellEnd"/>
-      <w:r>
-        <w:rPr>
-          <w:rFonts w:hint="cs"/>
-          <w:sz w:val="24"/>
-          <w:szCs w:val="24"/>
-          <w:rtl/>
-        </w:rPr>
-        <w:t xml:space="preserve"> כמו </w:t>
+        <w:t xml:space="preserve"> האפליקציה מכילה תכונות כמו תכונת צפייה בפקטות אבל אין לה את היכולת להתריע על סכנה פוטנציאלית למחשב המשתמש דרך מתקפות אנטרנטיות כמו </w:t>
       </w:r>
       <w:r>
         <w:rPr>
@@ -1951,7 +1912,7 @@
         </w:rPr>
         <w:t xml:space="preserve">3.2 </w:t>
       </w:r>
-      <w:hyperlink r:id="rId10" w:history="1">
+      <w:hyperlink r:id="rId9" w:history="1">
         <w:r>
           <w:rPr>
             <w:rStyle w:val="Hyperlink"/>
@@ -2149,21 +2110,35 @@
         </w:rPr>
         <w:t xml:space="preserve">3.3 </w:t>
       </w:r>
-      <w:hyperlink r:id="rId11" w:anchor="what-is-zeek" w:history="1">
-        <w:proofErr w:type="spellStart"/>
-        <w:r>
-          <w:rPr>
-            <w:rStyle w:val="Hyperlink"/>
-            <w:rFonts w:ascii="David" w:hAnsi="David" w:cs="David"/>
-          </w:rPr>
-          <w:t>Zeek</w:t>
-        </w:r>
-        <w:proofErr w:type="spellEnd"/>
-      </w:hyperlink>
-      <w:r>
-        <w:rPr>
+      <w:r>
+        <w:fldChar w:fldCharType="begin"/>
+      </w:r>
+      <w:r>
+        <w:instrText xml:space="preserve"> HYPERLINK "https://docs.zeek.org/en/master/about.html" \l "what-is-zeek" </w:instrText>
+      </w:r>
+      <w:r>
+        <w:fldChar w:fldCharType="separate"/>
+      </w:r>
+      <w:proofErr w:type="spellStart"/>
+      <w:r>
+        <w:rPr>
+          <w:rStyle w:val="Hyperlink"/>
           <w:rFonts w:ascii="David" w:hAnsi="David" w:cs="David"/>
         </w:rPr>
+        <w:t>Zeek</w:t>
+      </w:r>
+      <w:proofErr w:type="spellEnd"/>
+      <w:r>
+        <w:rPr>
+          <w:rStyle w:val="Hyperlink"/>
+          <w:rFonts w:ascii="David" w:hAnsi="David" w:cs="David"/>
+        </w:rPr>
+        <w:fldChar w:fldCharType="end"/>
+      </w:r>
+      <w:r>
+        <w:rPr>
+          <w:rFonts w:ascii="David" w:hAnsi="David" w:cs="David"/>
+        </w:rPr>
         <w:t xml:space="preserve"> </w:t>
       </w:r>
       <w:r>
@@ -2188,7 +2163,6 @@
         </w:rPr>
         <w:t xml:space="preserve">-Snort </w:t>
       </w:r>
-      <w:proofErr w:type="spellStart"/>
       <w:r>
         <w:rPr>
           <w:rFonts w:ascii="David" w:hAnsi="David" w:cs="David"/>
@@ -2197,7 +2171,6 @@
         </w:rPr>
         <w:t>ול</w:t>
       </w:r>
-      <w:proofErr w:type="spellEnd"/>
       <w:r>
         <w:rPr>
           <w:rFonts w:ascii="David" w:hAnsi="David" w:cs="David"/>
@@ -2377,7 +2350,7 @@
     </w:p>
     <w:p>
       <w:pPr>
-        <w:pStyle w:val="1"/>
+        <w:pStyle w:val="Heading1"/>
       </w:pPr>
       <w:r>
         <w:rPr>
@@ -2388,7 +2361,7 @@
     </w:p>
     <w:p>
       <w:pPr>
-        <w:pStyle w:val="1"/>
+        <w:pStyle w:val="Heading1"/>
         <w:numPr>
           <w:ilvl w:val="0"/>
           <w:numId w:val="0"/>
@@ -2456,7 +2429,7 @@
     </w:p>
     <w:p>
       <w:pPr>
-        <w:pStyle w:val="1"/>
+        <w:pStyle w:val="Heading1"/>
       </w:pPr>
       <w:r>
         <w:rPr>
@@ -2474,7 +2447,7 @@
     </w:p>
     <w:p>
       <w:pPr>
-        <w:pStyle w:val="2"/>
+        <w:pStyle w:val="Heading2"/>
       </w:pPr>
       <w:r>
         <w:rPr>
@@ -2559,7 +2532,7 @@
     <w:p/>
     <w:p>
       <w:pPr>
-        <w:pStyle w:val="2"/>
+        <w:pStyle w:val="Heading2"/>
         <w:rPr>
           <w:rtl/>
         </w:rPr>
@@ -3613,7 +3586,7 @@
             <w:proofErr w:type="spellStart"/>
             <w:r>
               <w:rPr>
-                <w:rStyle w:val="a9"/>
+                <w:rStyle w:val="Strong"/>
                 <w:sz w:val="24"/>
                 <w:szCs w:val="24"/>
               </w:rPr>
@@ -3622,7 +3595,7 @@
             <w:proofErr w:type="spellEnd"/>
             <w:r>
               <w:rPr>
-                <w:rStyle w:val="a9"/>
+                <w:rStyle w:val="Strong"/>
                 <w:rFonts w:cstheme="minorBidi"/>
                 <w:sz w:val="24"/>
                 <w:szCs w:val="24"/>
@@ -3796,7 +3769,7 @@
             </w:r>
             <w:r>
               <w:rPr>
-                <w:rStyle w:val="a9"/>
+                <w:rStyle w:val="Strong"/>
                 <w:sz w:val="24"/>
                 <w:szCs w:val="24"/>
               </w:rPr>
@@ -7760,7 +7733,7 @@
           </w:p>
           <w:p>
             <w:pPr>
-              <w:pStyle w:val="a3"/>
+              <w:pStyle w:val="ListParagraph"/>
               <w:numPr>
                 <w:ilvl w:val="0"/>
                 <w:numId w:val="44"/>
@@ -7824,7 +7797,7 @@
           </w:p>
           <w:p>
             <w:pPr>
-              <w:pStyle w:val="a3"/>
+              <w:pStyle w:val="ListParagraph"/>
               <w:numPr>
                 <w:ilvl w:val="0"/>
                 <w:numId w:val="44"/>
@@ -7869,7 +7842,7 @@
           </w:p>
           <w:p>
             <w:pPr>
-              <w:pStyle w:val="a3"/>
+              <w:pStyle w:val="ListParagraph"/>
               <w:numPr>
                 <w:ilvl w:val="0"/>
                 <w:numId w:val="44"/>
@@ -10678,7 +10651,7 @@
             </w:r>
             <w:r>
               <w:rPr>
-                <w:rStyle w:val="a9"/>
+                <w:rStyle w:val="Strong"/>
                 <w:sz w:val="24"/>
                 <w:szCs w:val="24"/>
               </w:rPr>
@@ -10854,25 +10827,7 @@
                 <w:rtl/>
                 <w:lang w:val="en-US" w:bidi="he-IL"/>
               </w:rPr>
-              <w:t xml:space="preserve"> באמצעות בדיקת </w:t>
-            </w:r>
-            <w:proofErr w:type="spellStart"/>
-            <w:r>
-              <w:rPr>
-                <w:rFonts w:ascii="David" w:eastAsia="Calibri" w:hAnsi="David" w:cs="David" w:hint="cs"/>
-                <w:rtl/>
-                <w:lang w:val="en-US" w:bidi="he-IL"/>
-              </w:rPr>
-              <w:t>פקטות</w:t>
-            </w:r>
-            <w:proofErr w:type="spellEnd"/>
-            <w:r>
-              <w:rPr>
-                <w:rFonts w:ascii="David" w:eastAsia="Calibri" w:hAnsi="David" w:cs="David" w:hint="cs"/>
-                <w:rtl/>
-                <w:lang w:val="en-US" w:bidi="he-IL"/>
-              </w:rPr>
-              <w:t xml:space="preserve"> </w:t>
+              <w:t xml:space="preserve"> באמצעות בדיקת פקטות </w:t>
             </w:r>
             <w:r>
               <w:rPr>
@@ -11182,7 +11137,7 @@
     </w:p>
     <w:p>
       <w:pPr>
-        <w:pStyle w:val="1"/>
+        <w:pStyle w:val="Heading1"/>
       </w:pPr>
       <w:r>
         <w:rPr>
@@ -11232,7 +11187,7 @@
     </w:p>
     <w:p>
       <w:pPr>
-        <w:pStyle w:val="2"/>
+        <w:pStyle w:val="Heading2"/>
       </w:pPr>
       <w:r>
         <w:rPr>
@@ -11243,7 +11198,7 @@
     </w:p>
     <w:p>
       <w:pPr>
-        <w:pStyle w:val="2"/>
+        <w:pStyle w:val="Heading2"/>
       </w:pPr>
       <w:r>
         <w:rPr>
@@ -11316,7 +11271,7 @@
     </w:p>
     <w:p>
       <w:pPr>
-        <w:pStyle w:val="1"/>
+        <w:pStyle w:val="Heading1"/>
       </w:pPr>
       <w:r>
         <w:rPr>
@@ -11327,7 +11282,7 @@
     </w:p>
     <w:p>
       <w:pPr>
-        <w:pStyle w:val="2"/>
+        <w:pStyle w:val="Heading2"/>
         <w:rPr>
           <w:rtl/>
         </w:rPr>
@@ -11336,6 +11291,7 @@
         <w:rPr>
           <w:noProof/>
           <w:rtl/>
+          <w:lang w:val="en-GB" w:eastAsia="en-GB" w:bidi="ar-SA"/>
         </w:rPr>
         <w:lastRenderedPageBreak/>
         <w:drawing>
@@ -11362,7 +11318,7 @@
                     <pic:cNvPicPr/>
                   </pic:nvPicPr>
                   <pic:blipFill>
-                    <a:blip r:embed="rId12">
+                    <a:blip r:embed="rId10">
                       <a:extLst>
                         <a:ext uri="{28A0092B-C50C-407E-A947-70E740481C1C}">
                           <a14:useLocalDpi xmlns:a14="http://schemas.microsoft.com/office/drawing/2010/main" val="0"/>
@@ -11537,7 +11493,7 @@
     <w:p/>
     <w:p>
       <w:pPr>
-        <w:pStyle w:val="2"/>
+        <w:pStyle w:val="Heading2"/>
       </w:pPr>
       <w:r>
         <w:rPr>
@@ -11568,7 +11524,7 @@
     </w:p>
     <w:p>
       <w:pPr>
-        <w:pStyle w:val="2"/>
+        <w:pStyle w:val="Heading2"/>
       </w:pPr>
       <w:r>
         <w:rPr>
@@ -11605,7 +11561,7 @@
     </w:p>
     <w:p>
       <w:pPr>
-        <w:pStyle w:val="a3"/>
+        <w:pStyle w:val="ListParagraph"/>
         <w:rPr>
           <w:rtl/>
         </w:rPr>
@@ -11613,7 +11569,7 @@
     </w:p>
     <w:p>
       <w:pPr>
-        <w:pStyle w:val="2"/>
+        <w:pStyle w:val="Heading2"/>
       </w:pPr>
       <w:r>
         <w:rPr>
@@ -11631,7 +11587,7 @@
     </w:p>
     <w:p>
       <w:pPr>
-        <w:pStyle w:val="2"/>
+        <w:pStyle w:val="Heading2"/>
         <w:rPr>
           <w:rtl/>
         </w:rPr>
@@ -11651,7 +11607,7 @@
     </w:p>
     <w:p>
       <w:pPr>
-        <w:pStyle w:val="2"/>
+        <w:pStyle w:val="Heading2"/>
         <w:rPr>
           <w:rtl/>
         </w:rPr>
@@ -11690,7 +11646,7 @@
     <w:p/>
     <w:p>
       <w:pPr>
-        <w:pStyle w:val="2"/>
+        <w:pStyle w:val="Heading2"/>
       </w:pPr>
       <w:r>
         <w:rPr>
@@ -11762,6 +11718,7 @@
       <w:r>
         <w:rPr>
           <w:noProof/>
+          <w:lang w:val="en-GB" w:eastAsia="en-GB" w:bidi="ar-SA"/>
         </w:rPr>
         <w:drawing>
           <wp:anchor distT="0" distB="0" distL="114300" distR="114300" simplePos="0" relativeHeight="251660288" behindDoc="0" locked="0" layoutInCell="1" allowOverlap="1" wp14:anchorId="55A1E673" wp14:editId="70DC4AC0">
@@ -11787,7 +11744,7 @@
                     <pic:cNvPicPr/>
                   </pic:nvPicPr>
                   <pic:blipFill>
-                    <a:blip r:embed="rId13" cstate="print">
+                    <a:blip r:embed="rId11" cstate="print">
                       <a:extLst>
                         <a:ext uri="{28A0092B-C50C-407E-A947-70E740481C1C}">
                           <a14:useLocalDpi xmlns:a14="http://schemas.microsoft.com/office/drawing/2010/main" val="0"/>
@@ -11897,6 +11854,7 @@
           <w:sz w:val="24"/>
           <w:szCs w:val="24"/>
           <w:rtl/>
+          <w:lang w:val="en-GB" w:eastAsia="en-GB" w:bidi="ar-SA"/>
         </w:rPr>
         <w:drawing>
           <wp:anchor distT="0" distB="0" distL="114300" distR="114300" simplePos="0" relativeHeight="251661312" behindDoc="0" locked="0" layoutInCell="1" allowOverlap="1" wp14:anchorId="555E07F4" wp14:editId="10A9F588">
@@ -11922,7 +11880,7 @@
                     <pic:cNvPicPr/>
                   </pic:nvPicPr>
                   <pic:blipFill>
-                    <a:blip r:embed="rId14" cstate="print">
+                    <a:blip r:embed="rId12" cstate="print">
                       <a:extLst>
                         <a:ext uri="{28A0092B-C50C-407E-A947-70E740481C1C}">
                           <a14:useLocalDpi xmlns:a14="http://schemas.microsoft.com/office/drawing/2010/main" val="0"/>
@@ -12082,6 +12040,7 @@
           <w:sz w:val="24"/>
           <w:szCs w:val="24"/>
           <w:rtl/>
+          <w:lang w:val="en-GB" w:eastAsia="en-GB" w:bidi="ar-SA"/>
         </w:rPr>
         <w:drawing>
           <wp:anchor distT="0" distB="0" distL="114300" distR="114300" simplePos="0" relativeHeight="251662336" behindDoc="0" locked="0" layoutInCell="1" allowOverlap="1" wp14:anchorId="486ECC54" wp14:editId="0F1CCD93">
@@ -12107,7 +12066,7 @@
                     <pic:cNvPicPr/>
                   </pic:nvPicPr>
                   <pic:blipFill>
-                    <a:blip r:embed="rId15" cstate="print">
+                    <a:blip r:embed="rId13" cstate="print">
                       <a:extLst>
                         <a:ext uri="{28A0092B-C50C-407E-A947-70E740481C1C}">
                           <a14:useLocalDpi xmlns:a14="http://schemas.microsoft.com/office/drawing/2010/main" val="0"/>
@@ -12303,6 +12262,7 @@
           <w:sz w:val="24"/>
           <w:szCs w:val="24"/>
           <w:rtl/>
+          <w:lang w:val="en-GB" w:eastAsia="en-GB" w:bidi="ar-SA"/>
         </w:rPr>
         <w:drawing>
           <wp:anchor distT="0" distB="0" distL="114300" distR="114300" simplePos="0" relativeHeight="251663360" behindDoc="0" locked="0" layoutInCell="1" allowOverlap="1" wp14:anchorId="7745A07D" wp14:editId="5A89C3BE">
@@ -12328,7 +12288,7 @@
                     <pic:cNvPicPr/>
                   </pic:nvPicPr>
                   <pic:blipFill>
-                    <a:blip r:embed="rId16" cstate="print">
+                    <a:blip r:embed="rId14" cstate="print">
                       <a:extLst>
                         <a:ext uri="{28A0092B-C50C-407E-A947-70E740481C1C}">
                           <a14:useLocalDpi xmlns:a14="http://schemas.microsoft.com/office/drawing/2010/main" val="0"/>
@@ -12433,6 +12393,7 @@
           <w:sz w:val="24"/>
           <w:szCs w:val="24"/>
           <w:rtl/>
+          <w:lang w:val="en-GB" w:eastAsia="en-GB" w:bidi="ar-SA"/>
         </w:rPr>
         <w:drawing>
           <wp:anchor distT="0" distB="0" distL="114300" distR="114300" simplePos="0" relativeHeight="251671552" behindDoc="0" locked="0" layoutInCell="1" allowOverlap="1" wp14:anchorId="338DA114" wp14:editId="153ADE8B">
@@ -12458,7 +12419,7 @@
                     <pic:cNvPicPr/>
                   </pic:nvPicPr>
                   <pic:blipFill>
-                    <a:blip r:embed="rId17" cstate="print">
+                    <a:blip r:embed="rId15" cstate="print">
                       <a:extLst>
                         <a:ext uri="{28A0092B-C50C-407E-A947-70E740481C1C}">
                           <a14:useLocalDpi xmlns:a14="http://schemas.microsoft.com/office/drawing/2010/main" val="0"/>
@@ -12648,6 +12609,7 @@
           <w:sz w:val="24"/>
           <w:szCs w:val="24"/>
           <w:rtl/>
+          <w:lang w:val="en-GB" w:eastAsia="en-GB" w:bidi="ar-SA"/>
         </w:rPr>
         <w:drawing>
           <wp:anchor distT="0" distB="0" distL="114300" distR="114300" simplePos="0" relativeHeight="251670528" behindDoc="0" locked="0" layoutInCell="1" allowOverlap="1" wp14:anchorId="1497384A" wp14:editId="517FEC00">
@@ -12673,7 +12635,7 @@
                     <pic:cNvPicPr/>
                   </pic:nvPicPr>
                   <pic:blipFill>
-                    <a:blip r:embed="rId18" cstate="print">
+                    <a:blip r:embed="rId16" cstate="print">
                       <a:extLst>
                         <a:ext uri="{28A0092B-C50C-407E-A947-70E740481C1C}">
                           <a14:useLocalDpi xmlns:a14="http://schemas.microsoft.com/office/drawing/2010/main" val="0"/>
@@ -12819,6 +12781,7 @@
           <w:rFonts w:cs="Times New Roman"/>
           <w:noProof/>
           <w:rtl/>
+          <w:lang w:val="en-GB" w:eastAsia="en-GB" w:bidi="ar-SA"/>
         </w:rPr>
         <w:lastRenderedPageBreak/>
         <w:drawing>
@@ -12845,7 +12808,7 @@
                     <pic:cNvPicPr/>
                   </pic:nvPicPr>
                   <pic:blipFill>
-                    <a:blip r:embed="rId19" cstate="print">
+                    <a:blip r:embed="rId17" cstate="print">
                       <a:extLst>
                         <a:ext uri="{28A0092B-C50C-407E-A947-70E740481C1C}">
                           <a14:useLocalDpi xmlns:a14="http://schemas.microsoft.com/office/drawing/2010/main" val="0"/>
@@ -12940,7 +12903,7 @@
     </w:p>
     <w:p>
       <w:pPr>
-        <w:pStyle w:val="2"/>
+        <w:pStyle w:val="Heading2"/>
         <w:rPr>
           <w:szCs w:val="24"/>
         </w:rPr>
@@ -12971,7 +12934,7 @@
     <w:p/>
     <w:p>
       <w:pPr>
-        <w:pStyle w:val="2"/>
+        <w:pStyle w:val="Heading2"/>
       </w:pPr>
       <w:r>
         <w:rPr>
@@ -12989,7 +12952,7 @@
     </w:p>
     <w:p>
       <w:pPr>
-        <w:pStyle w:val="1"/>
+        <w:pStyle w:val="Heading1"/>
       </w:pPr>
       <w:r>
         <w:rPr>
@@ -13000,7 +12963,7 @@
     </w:p>
     <w:p>
       <w:pPr>
-        <w:pStyle w:val="2"/>
+        <w:pStyle w:val="Heading2"/>
       </w:pPr>
       <w:r>
         <w:rPr>
@@ -13011,11 +12974,12 @@
     </w:p>
     <w:p>
       <w:pPr>
-        <w:pStyle w:val="a3"/>
+        <w:pStyle w:val="ListParagraph"/>
       </w:pPr>
       <w:r>
         <w:rPr>
           <w:noProof/>
+          <w:lang w:val="en-GB" w:eastAsia="en-GB" w:bidi="ar-SA"/>
         </w:rPr>
         <w:lastRenderedPageBreak/>
         <w:drawing>
@@ -13042,7 +13006,7 @@
                     <pic:cNvPicPr/>
                   </pic:nvPicPr>
                   <pic:blipFill>
-                    <a:blip r:embed="rId20">
+                    <a:blip r:embed="rId18">
                       <a:extLst>
                         <a:ext uri="{28A0092B-C50C-407E-A947-70E740481C1C}">
                           <a14:useLocalDpi xmlns:a14="http://schemas.microsoft.com/office/drawing/2010/main" val="0"/>
@@ -13071,7 +13035,7 @@
     </w:p>
     <w:p>
       <w:pPr>
-        <w:pStyle w:val="a3"/>
+        <w:pStyle w:val="ListParagraph"/>
         <w:rPr>
           <w:highlight w:val="yellow"/>
           <w:rtl/>
@@ -13101,7 +13065,7 @@
     </w:p>
     <w:p>
       <w:pPr>
-        <w:pStyle w:val="a3"/>
+        <w:pStyle w:val="ListParagraph"/>
         <w:rPr>
           <w:highlight w:val="red"/>
           <w:rtl/>
@@ -13110,7 +13074,7 @@
     </w:p>
     <w:p>
       <w:pPr>
-        <w:pStyle w:val="a3"/>
+        <w:pStyle w:val="ListParagraph"/>
         <w:rPr>
           <w:rtl/>
         </w:rPr>
@@ -13118,7 +13082,7 @@
     </w:p>
     <w:p>
       <w:pPr>
-        <w:pStyle w:val="2"/>
+        <w:pStyle w:val="Heading2"/>
       </w:pPr>
       <w:r>
         <w:rPr>
@@ -13168,7 +13132,7 @@
     </w:p>
     <w:p>
       <w:pPr>
-        <w:pStyle w:val="2"/>
+        <w:pStyle w:val="Heading2"/>
       </w:pPr>
       <w:r>
         <w:rPr>
@@ -13186,7 +13150,7 @@
     </w:p>
     <w:p>
       <w:pPr>
-        <w:pStyle w:val="1"/>
+        <w:pStyle w:val="Heading1"/>
       </w:pPr>
       <w:r>
         <w:rPr>
@@ -13197,7 +13161,7 @@
     </w:p>
     <w:p>
       <w:pPr>
-        <w:pStyle w:val="2"/>
+        <w:pStyle w:val="Heading2"/>
       </w:pPr>
       <w:r>
         <w:lastRenderedPageBreak/>
@@ -13214,6 +13178,7 @@
         <w:rPr>
           <w:noProof/>
           <w:rtl/>
+          <w:lang w:val="en-GB" w:eastAsia="en-GB" w:bidi="ar-SA"/>
         </w:rPr>
         <w:drawing>
           <wp:inline distT="0" distB="0" distL="0" distR="0" wp14:anchorId="0DA9DD23" wp14:editId="66326AA8">
@@ -13231,7 +13196,7 @@
                     <pic:cNvPicPr/>
                   </pic:nvPicPr>
                   <pic:blipFill>
-                    <a:blip r:embed="rId21">
+                    <a:blip r:embed="rId19">
                       <a:extLst>
                         <a:ext uri="{28A0092B-C50C-407E-A947-70E740481C1C}">
                           <a14:useLocalDpi xmlns:a14="http://schemas.microsoft.com/office/drawing/2010/main" val="0"/>
@@ -13296,8 +13261,73 @@
     <w:p/>
     <w:p>
       <w:pPr>
-        <w:pStyle w:val="2"/>
-      </w:pPr>
+        <w:pStyle w:val="Heading2"/>
+      </w:pPr>
+      <w:bookmarkStart w:id="0" w:name="_GoBack"/>
+      <w:r>
+        <w:rPr>
+          <w:rFonts w:hint="cs"/>
+          <w:noProof/>
+          <w:rtl/>
+          <w:lang w:val="en-GB" w:eastAsia="en-GB" w:bidi="ar-SA"/>
+        </w:rPr>
+        <w:drawing>
+          <wp:anchor distT="0" distB="0" distL="114300" distR="114300" simplePos="0" relativeHeight="251673600" behindDoc="0" locked="0" layoutInCell="1" allowOverlap="1" wp14:anchorId="6A1866FD" wp14:editId="54D12B86">
+            <wp:simplePos x="0" y="0"/>
+            <wp:positionH relativeFrom="column">
+              <wp:posOffset>915035</wp:posOffset>
+            </wp:positionH>
+            <wp:positionV relativeFrom="paragraph">
+              <wp:posOffset>264795</wp:posOffset>
+            </wp:positionV>
+            <wp:extent cx="5013960" cy="4072890"/>
+            <wp:effectExtent l="0" t="0" r="0" b="3810"/>
+            <wp:wrapTopAndBottom/>
+            <wp:docPr id="13" name="Picture 13"/>
+            <wp:cNvGraphicFramePr>
+              <a:graphicFrameLocks xmlns:a="http://schemas.openxmlformats.org/drawingml/2006/main" noChangeAspect="1"/>
+            </wp:cNvGraphicFramePr>
+            <a:graphic xmlns:a="http://schemas.openxmlformats.org/drawingml/2006/main">
+              <a:graphicData uri="http://schemas.openxmlformats.org/drawingml/2006/picture">
+                <pic:pic xmlns:pic="http://schemas.openxmlformats.org/drawingml/2006/picture">
+                  <pic:nvPicPr>
+                    <pic:cNvPr id="13" name="SequenceV2.drawio.png"/>
+                    <pic:cNvPicPr/>
+                  </pic:nvPicPr>
+                  <pic:blipFill>
+                    <a:blip r:embed="rId20">
+                      <a:extLst>
+                        <a:ext uri="{28A0092B-C50C-407E-A947-70E740481C1C}">
+                          <a14:useLocalDpi xmlns:a14="http://schemas.microsoft.com/office/drawing/2010/main" val="0"/>
+                        </a:ext>
+                      </a:extLst>
+                    </a:blip>
+                    <a:stretch>
+                      <a:fillRect/>
+                    </a:stretch>
+                  </pic:blipFill>
+                  <pic:spPr>
+                    <a:xfrm>
+                      <a:off x="0" y="0"/>
+                      <a:ext cx="5013960" cy="4072890"/>
+                    </a:xfrm>
+                    <a:prstGeom prst="rect">
+                      <a:avLst/>
+                    </a:prstGeom>
+                  </pic:spPr>
+                </pic:pic>
+              </a:graphicData>
+            </a:graphic>
+            <wp14:sizeRelH relativeFrom="margin">
+              <wp14:pctWidth>0</wp14:pctWidth>
+            </wp14:sizeRelH>
+            <wp14:sizeRelV relativeFrom="margin">
+              <wp14:pctHeight>0</wp14:pctHeight>
+            </wp14:sizeRelV>
+          </wp:anchor>
+        </w:drawing>
+      </w:r>
+      <w:bookmarkEnd w:id="0"/>
       <w:r>
         <w:t>Sequence Diagram</w:t>
       </w:r>
@@ -13318,32 +13348,102 @@
     </w:p>
     <w:p>
       <w:pPr>
-        <w:pStyle w:val="2"/>
-      </w:pPr>
-      <w:r>
-        <w:t>Data flow</w:t>
-      </w:r>
+        <w:jc w:val="right"/>
+      </w:pPr>
+    </w:p>
+    <w:p/>
+    <w:p>
+      <w:pPr>
+        <w:rPr>
+          <w:rtl/>
+        </w:rPr>
+      </w:pPr>
     </w:p>
     <w:p>
       <w:pPr>
+        <w:rPr>
+          <w:rtl/>
+        </w:rPr>
+      </w:pPr>
+    </w:p>
+    <w:p>
+      <w:pPr>
+        <w:rPr>
+          <w:rtl/>
+        </w:rPr>
+      </w:pPr>
+    </w:p>
+    <w:p>
+      <w:pPr>
+        <w:rPr>
+          <w:rtl/>
+        </w:rPr>
+      </w:pPr>
+    </w:p>
+    <w:p>
+      <w:pPr>
+        <w:rPr>
+          <w:rtl/>
+        </w:rPr>
+      </w:pPr>
+    </w:p>
+    <w:p>
+      <w:pPr>
+        <w:rPr>
+          <w:rtl/>
+        </w:rPr>
+      </w:pPr>
+    </w:p>
+    <w:p>
+      <w:pPr>
+        <w:rPr>
+          <w:rtl/>
+        </w:rPr>
+      </w:pPr>
+    </w:p>
+    <w:p>
+      <w:pPr>
+        <w:pStyle w:val="Heading2"/>
+        <w:numPr>
+          <w:ilvl w:val="1"/>
+          <w:numId w:val="48"/>
+        </w:numPr>
+      </w:pPr>
+      <w:r>
+        <w:t>Data flow</w:t>
+      </w:r>
+    </w:p>
+    <w:p>
+      <w:pPr>
         <w:jc w:val="right"/>
       </w:pPr>
       <w:r>
+        <w:t>Context Diagram</w:t>
+      </w:r>
+    </w:p>
+    <w:p>
+      <w:pPr>
+        <w:rPr>
+          <w:rtl/>
+        </w:rPr>
+      </w:pPr>
+      <w:r>
         <w:rPr>
           <w:noProof/>
+          <w:lang w:val="en-GB" w:eastAsia="en-GB" w:bidi="ar-SA"/>
         </w:rPr>
         <w:drawing>
-          <wp:anchor distT="0" distB="0" distL="114300" distR="114300" simplePos="0" relativeHeight="251665408" behindDoc="0" locked="0" layoutInCell="1" allowOverlap="1" wp14:anchorId="7E502590" wp14:editId="460B5CDD">
+          <wp:anchor distT="0" distB="0" distL="114300" distR="114300" simplePos="0" relativeHeight="251665408" behindDoc="0" locked="0" layoutInCell="1" allowOverlap="1" wp14:anchorId="7E502590" wp14:editId="0C478286">
             <wp:simplePos x="0" y="0"/>
             <wp:positionH relativeFrom="column">
-              <wp:posOffset>1494790</wp:posOffset>
+              <wp:posOffset>1199457</wp:posOffset>
             </wp:positionH>
             <wp:positionV relativeFrom="paragraph">
-              <wp:posOffset>187960</wp:posOffset>
+              <wp:posOffset>271434</wp:posOffset>
             </wp:positionV>
             <wp:extent cx="4231005" cy="2822575"/>
             <wp:effectExtent l="0" t="0" r="0" b="0"/>
-            <wp:wrapSquare wrapText="bothSides"/>
+            <wp:wrapTopAndBottom/>
             <wp:docPr id="7" name="Picture 7"/>
             <wp:cNvGraphicFramePr>
               <a:graphicFrameLocks xmlns:a="http://schemas.openxmlformats.org/drawingml/2006/main" noChangeAspect="1"/>
@@ -13356,7 +13456,7 @@
                     <pic:cNvPicPr/>
                   </pic:nvPicPr>
                   <pic:blipFill>
-                    <a:blip r:embed="rId22">
+                    <a:blip r:embed="rId21">
                       <a:extLst>
                         <a:ext uri="{28A0092B-C50C-407E-A947-70E740481C1C}">
                           <a14:useLocalDpi xmlns:a14="http://schemas.microsoft.com/office/drawing/2010/main" val="0"/>
@@ -13388,106 +13488,6 @@
           </wp:anchor>
         </w:drawing>
       </w:r>
-      <w:r>
-        <w:t>Context Diagram</w:t>
-      </w:r>
-    </w:p>
-    <w:p>
-      <w:pPr>
-        <w:jc w:val="right"/>
-      </w:pPr>
-    </w:p>
-    <w:p/>
-    <w:p>
-      <w:pPr>
-        <w:rPr>
-          <w:rtl/>
-        </w:rPr>
-      </w:pPr>
-    </w:p>
-    <w:p>
-      <w:pPr>
-        <w:rPr>
-          <w:rtl/>
-        </w:rPr>
-      </w:pPr>
-    </w:p>
-    <w:p>
-      <w:pPr>
-        <w:rPr>
-          <w:rtl/>
-        </w:rPr>
-      </w:pPr>
-    </w:p>
-    <w:p>
-      <w:pPr>
-        <w:rPr>
-          <w:rtl/>
-        </w:rPr>
-      </w:pPr>
-    </w:p>
-    <w:p>
-      <w:pPr>
-        <w:rPr>
-          <w:rtl/>
-        </w:rPr>
-      </w:pPr>
-    </w:p>
-    <w:p>
-      <w:pPr>
-        <w:rPr>
-          <w:rtl/>
-        </w:rPr>
-      </w:pPr>
-    </w:p>
-    <w:p>
-      <w:pPr>
-        <w:rPr>
-          <w:rtl/>
-        </w:rPr>
-      </w:pPr>
-    </w:p>
-    <w:p>
-      <w:pPr>
-        <w:rPr>
-          <w:rtl/>
-        </w:rPr>
-      </w:pPr>
-    </w:p>
-    <w:p>
-      <w:pPr>
-        <w:rPr>
-          <w:rtl/>
-        </w:rPr>
-      </w:pPr>
-    </w:p>
-    <w:p>
-      <w:pPr>
-        <w:rPr>
-          <w:rtl/>
-        </w:rPr>
-      </w:pPr>
-    </w:p>
-    <w:p>
-      <w:pPr>
-        <w:rPr>
-          <w:rtl/>
-        </w:rPr>
-      </w:pPr>
-    </w:p>
-    <w:p>
-      <w:pPr>
-        <w:rPr>
-          <w:rtl/>
-        </w:rPr>
-      </w:pPr>
-    </w:p>
-    <w:p>
-      <w:pPr>
-        <w:rPr>
-          <w:rtl/>
-        </w:rPr>
-      </w:pPr>
     </w:p>
     <w:p>
       <w:pPr>
@@ -13599,6 +13599,7 @@
           <w:bCs/>
           <w:noProof/>
           <w:u w:val="single"/>
+          <w:lang w:val="en-GB" w:eastAsia="en-GB" w:bidi="ar-SA"/>
         </w:rPr>
         <w:drawing>
           <wp:anchor distT="0" distB="0" distL="114300" distR="114300" simplePos="0" relativeHeight="251666432" behindDoc="0" locked="0" layoutInCell="1" allowOverlap="1" wp14:anchorId="3217F0A7" wp14:editId="3415BC77">
@@ -13624,7 +13625,7 @@
                     <pic:cNvPicPr/>
                   </pic:nvPicPr>
                   <pic:blipFill>
-                    <a:blip r:embed="rId23">
+                    <a:blip r:embed="rId22">
                       <a:extLst>
                         <a:ext uri="{28A0092B-C50C-407E-A947-70E740481C1C}">
                           <a14:useLocalDpi xmlns:a14="http://schemas.microsoft.com/office/drawing/2010/main" val="0"/>
@@ -13858,30 +13859,22 @@
           <w:bCs/>
           <w:u w:val="single"/>
         </w:rPr>
-        <w:t xml:space="preserve"> </w:t>
-      </w:r>
-      <w:r>
+        <w:t xml:space="preserve"> Identifications </w:t>
+      </w:r>
+    </w:p>
+    <w:p>
+      <w:pPr>
+        <w:bidi w:val="0"/>
         <w:rPr>
           <w:b/>
           <w:bCs/>
           <w:u w:val="single"/>
-        </w:rPr>
-        <w:t xml:space="preserve">Identifications </w:t>
-      </w:r>
+          <w:rtl/>
+        </w:rPr>
+      </w:pPr>
     </w:p>
     <w:p>
       <w:pPr>
-        <w:bidi w:val="0"/>
-        <w:rPr>
-          <w:b/>
-          <w:bCs/>
-          <w:u w:val="single"/>
-          <w:rtl/>
-        </w:rPr>
-      </w:pPr>
-    </w:p>
-    <w:p>
-      <w:pPr>
         <w:rPr>
           <w:rtl/>
         </w:rPr>
@@ -13890,6 +13883,7 @@
         <w:rPr>
           <w:noProof/>
           <w:rtl/>
+          <w:lang w:val="en-GB" w:eastAsia="en-GB" w:bidi="ar-SA"/>
         </w:rPr>
         <w:drawing>
           <wp:inline distT="0" distB="0" distL="0" distR="0" wp14:anchorId="75CFFA05" wp14:editId="008E9EDC">
@@ -13907,7 +13901,7 @@
                     <pic:cNvPicPr/>
                   </pic:nvPicPr>
                   <pic:blipFill>
-                    <a:blip r:embed="rId24">
+                    <a:blip r:embed="rId23">
                       <a:extLst>
                         <a:ext uri="{28A0092B-C50C-407E-A947-70E740481C1C}">
                           <a14:useLocalDpi xmlns:a14="http://schemas.microsoft.com/office/drawing/2010/main" val="0"/>
@@ -13937,7 +13931,6 @@
     <w:p>
       <w:pPr>
         <w:rPr>
-          <w:rFonts w:hint="cs"/>
           <w:rtl/>
         </w:rPr>
       </w:pPr>
@@ -13964,13 +13957,7 @@
         </w:rPr>
       </w:pPr>
     </w:p>
-    <w:p>
-      <w:pPr>
-        <w:rPr>
-          <w:rFonts w:hint="cs"/>
-        </w:rPr>
-      </w:pPr>
-    </w:p>
+    <w:p/>
     <w:p>
       <w:pPr>
         <w:bidi w:val="0"/>
@@ -14028,6 +14015,7 @@
         <w:rPr>
           <w:noProof/>
           <w:rtl/>
+          <w:lang w:val="en-GB" w:eastAsia="en-GB" w:bidi="ar-SA"/>
         </w:rPr>
         <w:drawing>
           <wp:inline distT="0" distB="0" distL="0" distR="0" wp14:anchorId="3D03FE71" wp14:editId="4491ABFE">
@@ -14045,7 +14033,7 @@
                     <pic:cNvPicPr/>
                   </pic:nvPicPr>
                   <pic:blipFill>
-                    <a:blip r:embed="rId25">
+                    <a:blip r:embed="rId24">
                       <a:extLst>
                         <a:ext uri="{28A0092B-C50C-407E-A947-70E740481C1C}">
                           <a14:useLocalDpi xmlns:a14="http://schemas.microsoft.com/office/drawing/2010/main" val="0"/>
@@ -14115,6 +14103,7 @@
           <w:bCs/>
           <w:noProof/>
           <w:rtl/>
+          <w:lang w:val="en-GB" w:eastAsia="en-GB" w:bidi="ar-SA"/>
         </w:rPr>
         <w:drawing>
           <wp:inline distT="0" distB="0" distL="0" distR="0" wp14:anchorId="1B09864D" wp14:editId="43C40932">
@@ -14132,7 +14121,7 @@
                     <pic:cNvPicPr/>
                   </pic:nvPicPr>
                   <pic:blipFill>
-                    <a:blip r:embed="rId26">
+                    <a:blip r:embed="rId25">
                       <a:extLst>
                         <a:ext uri="{28A0092B-C50C-407E-A947-70E740481C1C}">
                           <a14:useLocalDpi xmlns:a14="http://schemas.microsoft.com/office/drawing/2010/main" val="0"/>
@@ -14254,7 +14243,7 @@
     </w:p>
     <w:tbl>
       <w:tblPr>
-        <w:tblStyle w:val="a6"/>
+        <w:tblStyle w:val="TableGrid0"/>
         <w:bidiVisual/>
         <w:tblW w:w="0" w:type="auto"/>
         <w:tblInd w:w="17" w:type="dxa"/>
@@ -14596,7 +14585,7 @@
     </w:p>
     <w:tbl>
       <w:tblPr>
-        <w:tblStyle w:val="a6"/>
+        <w:tblStyle w:val="TableGrid0"/>
         <w:bidiVisual/>
         <w:tblW w:w="0" w:type="auto"/>
         <w:tblInd w:w="1006" w:type="dxa"/>
@@ -15563,7 +15552,7 @@
     </w:p>
     <w:tbl>
       <w:tblPr>
-        <w:tblStyle w:val="a6"/>
+        <w:tblStyle w:val="TableGrid0"/>
         <w:bidiVisual/>
         <w:tblW w:w="0" w:type="auto"/>
         <w:tblInd w:w="17" w:type="dxa"/>
@@ -16466,7 +16455,7 @@
     </w:p>
     <w:tbl>
       <w:tblPr>
-        <w:tblStyle w:val="a6"/>
+        <w:tblStyle w:val="TableGrid0"/>
         <w:bidiVisual/>
         <w:tblW w:w="0" w:type="auto"/>
         <w:tblInd w:w="17" w:type="dxa"/>
@@ -21405,7 +21394,6 @@
     <w:p>
       <w:pPr>
         <w:rPr>
-          <w:rFonts w:hint="cs"/>
           <w:b/>
           <w:bCs/>
           <w:u w:val="single"/>
@@ -21446,7 +21434,7 @@
     </w:p>
     <w:p>
       <w:pPr>
-        <w:pStyle w:val="1"/>
+        <w:pStyle w:val="Heading1"/>
       </w:pPr>
       <w:r>
         <w:rPr>
@@ -21464,7 +21452,7 @@
     </w:p>
     <w:p>
       <w:pPr>
-        <w:pStyle w:val="2"/>
+        <w:pStyle w:val="Heading2"/>
       </w:pPr>
       <w:r>
         <w:rPr>
@@ -21476,7 +21464,7 @@
     </w:p>
     <w:p>
       <w:pPr>
-        <w:pStyle w:val="2"/>
+        <w:pStyle w:val="Heading2"/>
       </w:pPr>
       <w:r>
         <w:rPr>
@@ -21513,7 +21501,7 @@
     </w:p>
     <w:p>
       <w:pPr>
-        <w:pStyle w:val="a3"/>
+        <w:pStyle w:val="ListParagraph"/>
       </w:pPr>
     </w:p>
     <w:p>
@@ -21528,7 +21516,7 @@
     </w:p>
     <w:p>
       <w:pPr>
-        <w:pStyle w:val="1"/>
+        <w:pStyle w:val="Heading1"/>
       </w:pPr>
       <w:r>
         <w:rPr>
@@ -21546,7 +21534,7 @@
     </w:p>
     <w:p>
       <w:pPr>
-        <w:pStyle w:val="1"/>
+        <w:pStyle w:val="Heading1"/>
       </w:pPr>
       <w:r>
         <w:rPr>
@@ -21557,7 +21545,7 @@
     </w:p>
     <w:p>
       <w:pPr>
-        <w:pStyle w:val="2"/>
+        <w:pStyle w:val="Heading2"/>
       </w:pPr>
       <w:r>
         <w:rPr>
@@ -21568,7 +21556,7 @@
     </w:p>
     <w:p>
       <w:pPr>
-        <w:pStyle w:val="2"/>
+        <w:pStyle w:val="Heading2"/>
       </w:pPr>
       <w:r>
         <w:rPr>
@@ -21579,7 +21567,7 @@
     </w:p>
     <w:p>
       <w:pPr>
-        <w:pStyle w:val="2"/>
+        <w:pStyle w:val="Heading2"/>
         <w:rPr>
           <w:color w:val="2E74B5" w:themeColor="accent1" w:themeShade="BF"/>
         </w:rPr>
@@ -21593,7 +21581,7 @@
     </w:p>
     <w:p>
       <w:pPr>
-        <w:pStyle w:val="2"/>
+        <w:pStyle w:val="Heading2"/>
       </w:pPr>
       <w:r>
         <w:rPr>
@@ -21624,7 +21612,7 @@
     </w:p>
     <w:p>
       <w:pPr>
-        <w:pStyle w:val="2"/>
+        <w:pStyle w:val="Heading2"/>
       </w:pPr>
       <w:r>
         <w:rPr>
@@ -21649,7 +21637,7 @@
     </w:p>
     <w:p>
       <w:pPr>
-        <w:pStyle w:val="1"/>
+        <w:pStyle w:val="Heading1"/>
       </w:pPr>
       <w:r>
         <w:rPr>
@@ -21662,7 +21650,7 @@
     <w:p/>
     <w:tbl>
       <w:tblPr>
-        <w:tblStyle w:val="a6"/>
+        <w:tblStyle w:val="TableGrid0"/>
         <w:bidiVisual/>
         <w:tblW w:w="0" w:type="auto"/>
         <w:tblInd w:w="17" w:type="dxa"/>
@@ -21984,7 +21972,7 @@
     </w:p>
     <w:p>
       <w:pPr>
-        <w:pStyle w:val="1"/>
+        <w:pStyle w:val="Heading1"/>
       </w:pPr>
       <w:r>
         <w:rPr>
@@ -21995,7 +21983,7 @@
     </w:p>
     <w:p>
       <w:pPr>
-        <w:pStyle w:val="2"/>
+        <w:pStyle w:val="Heading2"/>
       </w:pPr>
       <w:r>
         <w:rPr>
@@ -22017,7 +22005,7 @@
     <w:p/>
     <w:tbl>
       <w:tblPr>
-        <w:tblStyle w:val="a6"/>
+        <w:tblStyle w:val="TableGrid0"/>
         <w:bidiVisual/>
         <w:tblW w:w="0" w:type="auto"/>
         <w:tblInd w:w="10" w:type="dxa"/>
@@ -22214,7 +22202,7 @@
     </w:p>
     <w:p>
       <w:pPr>
-        <w:pStyle w:val="2"/>
+        <w:pStyle w:val="Heading2"/>
       </w:pPr>
       <w:r>
         <w:rPr>
@@ -22249,7 +22237,7 @@
     </w:p>
     <w:tbl>
       <w:tblPr>
-        <w:tblStyle w:val="a6"/>
+        <w:tblStyle w:val="TableGrid0"/>
         <w:bidiVisual/>
         <w:tblW w:w="0" w:type="auto"/>
         <w:tblInd w:w="1108" w:type="dxa"/>
@@ -22543,7 +22531,7 @@
     </w:p>
     <w:p>
       <w:pPr>
-        <w:pStyle w:val="1"/>
+        <w:pStyle w:val="Heading1"/>
       </w:pPr>
       <w:r>
         <w:t xml:space="preserve"> </w:t>
@@ -22624,7 +22612,7 @@
     </w:p>
     <w:tbl>
       <w:tblPr>
-        <w:tblStyle w:val="a6"/>
+        <w:tblStyle w:val="TableGrid0"/>
         <w:bidiVisual/>
         <w:tblW w:w="0" w:type="auto"/>
         <w:tblLook w:val="04A0" w:firstRow="1" w:lastRow="0" w:firstColumn="1" w:lastColumn="0" w:noHBand="0" w:noVBand="1"/>
@@ -22744,7 +22732,7 @@
     <w:p/>
     <w:p>
       <w:pPr>
-        <w:pStyle w:val="3"/>
+        <w:pStyle w:val="Heading3"/>
         <w:numPr>
           <w:ilvl w:val="0"/>
           <w:numId w:val="42"/>
@@ -22799,7 +22787,7 @@
     </w:p>
     <w:p>
       <w:pPr>
-        <w:pStyle w:val="3"/>
+        <w:pStyle w:val="Heading3"/>
       </w:pPr>
       <w:r>
         <w:rPr>
@@ -22820,7 +22808,7 @@
     </w:p>
     <w:tbl>
       <w:tblPr>
-        <w:tblStyle w:val="a6"/>
+        <w:tblStyle w:val="TableGrid0"/>
         <w:bidiVisual/>
         <w:tblW w:w="0" w:type="auto"/>
         <w:tblLook w:val="04A0" w:firstRow="1" w:lastRow="0" w:firstColumn="1" w:lastColumn="0" w:noHBand="0" w:noVBand="1"/>
@@ -22989,6 +22977,7 @@
       <w:r>
         <w:rPr>
           <w:noProof/>
+          <w:lang w:val="en-GB" w:eastAsia="en-GB" w:bidi="ar-SA"/>
         </w:rPr>
         <mc:AlternateContent>
           <mc:Choice Requires="wpg">
@@ -23070,7 +23059,7 @@
               </wp:inline>
             </w:drawing>
           </mc:Choice>
-          <mc:Fallback xmlns:cx1="http://schemas.microsoft.com/office/drawing/2015/9/8/chartex" xmlns:cx2="http://schemas.microsoft.com/office/drawing/2015/10/21/chartex" xmlns:cx3="http://schemas.microsoft.com/office/drawing/2016/5/9/chartex" xmlns:cx4="http://schemas.microsoft.com/office/drawing/2016/5/10/chartex" xmlns:cx5="http://schemas.microsoft.com/office/drawing/2016/5/11/chartex" xmlns:cx6="http://schemas.microsoft.com/office/drawing/2016/5/12/chartex" xmlns:cx7="http://schemas.microsoft.com/office/drawing/2016/5/13/chartex" xmlns:cx8="http://schemas.microsoft.com/office/drawing/2016/5/14/chartex" xmlns:aink="http://schemas.microsoft.com/office/drawing/2016/ink" xmlns:am3d="http://schemas.microsoft.com/office/drawing/2017/model3d" xmlns:oel="http://schemas.microsoft.com/office/2019/extlst" xmlns:w16cex="http://schemas.microsoft.com/office/word/2018/wordml/cex" xmlns:w16cid="http://schemas.microsoft.com/office/word/2016/wordml/cid" xmlns:w16="http://schemas.microsoft.com/office/word/2018/wordml" xmlns:w16du="http://schemas.microsoft.com/office/word/2023/wordml/word16du" xmlns:w16sdtdh="http://schemas.microsoft.com/office/word/2020/wordml/sdtdatahash" xmlns:w16sdtfl="http://schemas.microsoft.com/office/word/2024/wordml/sdtformatlock">
+          <mc:Fallback xmlns:w16sdtfl="http://schemas.microsoft.com/office/word/2024/wordml/sdtformatlock" xmlns:w16sdtdh="http://schemas.microsoft.com/office/word/2020/wordml/sdtdatahash" xmlns:w16du="http://schemas.microsoft.com/office/word/2023/wordml/word16du" xmlns:w16="http://schemas.microsoft.com/office/word/2018/wordml" xmlns:w16cid="http://schemas.microsoft.com/office/word/2016/wordml/cid" xmlns:w16cex="http://schemas.microsoft.com/office/word/2018/wordml/cex" xmlns:oel="http://schemas.microsoft.com/office/2019/extlst" xmlns:am3d="http://schemas.microsoft.com/office/drawing/2017/model3d" xmlns:aink="http://schemas.microsoft.com/office/drawing/2016/ink" xmlns:cx8="http://schemas.microsoft.com/office/drawing/2016/5/14/chartex" xmlns:cx7="http://schemas.microsoft.com/office/drawing/2016/5/13/chartex" xmlns:cx6="http://schemas.microsoft.com/office/drawing/2016/5/12/chartex" xmlns:cx5="http://schemas.microsoft.com/office/drawing/2016/5/11/chartex" xmlns:cx4="http://schemas.microsoft.com/office/drawing/2016/5/10/chartex" xmlns:cx3="http://schemas.microsoft.com/office/drawing/2016/5/9/chartex" xmlns:cx2="http://schemas.microsoft.com/office/drawing/2015/10/21/chartex" xmlns:cx1="http://schemas.microsoft.com/office/drawing/2015/9/8/chartex">
             <w:pict>
               <v:group w14:anchorId="0DA9195E" id="Group 19925" o:spid="_x0000_s1026" style="width:461.85pt;height:1.45pt;mso-position-horizontal-relative:char;mso-position-vertical-relative:line" coordsize="58656,182" o:gfxdata="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">
                 <v:shape id="Shape 86087" o:spid="_x0000_s1027" style="position:absolute;width:58656;height:182;visibility:visible;mso-wrap-style:square;v-text-anchor:top" coordsize="5865622,18288" o:gfxdata="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" path="m,l5865622,r,18288l,18288,,e" fillcolor="black" stroked="f" strokeweight="0">
@@ -23092,7 +23081,7 @@
     </w:p>
     <w:p>
       <w:pPr>
-        <w:pStyle w:val="3"/>
+        <w:pStyle w:val="Heading3"/>
       </w:pPr>
       <w:r>
         <w:rPr>
@@ -23133,7 +23122,7 @@
     </w:p>
     <w:p>
       <w:pPr>
-        <w:pStyle w:val="3"/>
+        <w:pStyle w:val="Heading3"/>
       </w:pPr>
       <w:r>
         <w:rPr>
@@ -23172,7 +23161,6 @@
         <w:t xml:space="preserve"> </w:t>
       </w:r>
     </w:p>
-    <w:bookmarkEnd w:id="0"/>
     <w:p>
       <w:pPr>
         <w:bidi w:val="0"/>
@@ -23181,9 +23169,9 @@
       </w:pPr>
     </w:p>
     <w:sectPr>
-      <w:footerReference w:type="even" r:id="rId27"/>
-      <w:footerReference w:type="default" r:id="rId28"/>
-      <w:footerReference w:type="first" r:id="rId29"/>
+      <w:footerReference w:type="even" r:id="rId26"/>
+      <w:footerReference w:type="default" r:id="rId27"/>
+      <w:footerReference w:type="first" r:id="rId28"/>
       <w:pgSz w:w="11906" w:h="16841"/>
       <w:pgMar w:top="724" w:right="1462" w:bottom="289" w:left="1142" w:header="720" w:footer="720" w:gutter="0"/>
       <w:cols w:space="720"/>
@@ -25971,7 +25959,7 @@
     <w:lvl w:ilvl="0">
       <w:start w:val="1"/>
       <w:numFmt w:val="decimal"/>
-      <w:pStyle w:val="1"/>
+      <w:pStyle w:val="Heading1"/>
       <w:lvlText w:val="%1."/>
       <w:lvlJc w:val="left"/>
       <w:pPr>
@@ -25996,7 +25984,7 @@
     <w:lvl w:ilvl="1">
       <w:start w:val="1"/>
       <w:numFmt w:val="decimal"/>
-      <w:pStyle w:val="2"/>
+      <w:pStyle w:val="Heading2"/>
       <w:lvlText w:val="%1.%2."/>
       <w:lvlJc w:val="left"/>
       <w:pPr>
@@ -28031,7 +28019,7 @@
     <w:lvl w:ilvl="0" w:tplc="7C649374">
       <w:start w:val="1"/>
       <w:numFmt w:val="hebrew1"/>
-      <w:pStyle w:val="3"/>
+      <w:pStyle w:val="Heading3"/>
       <w:lvlText w:val="%1."/>
       <w:lvlJc w:val="left"/>
       <w:pPr>
@@ -29412,6 +29400,36 @@
   </w:num>
   <w:num w:numId="47">
     <w:abstractNumId w:val="2"/>
+  </w:num>
+  <w:num w:numId="48">
+    <w:abstractNumId w:val="23"/>
+    <w:lvlOverride w:ilvl="0">
+      <w:startOverride w:val="1"/>
+    </w:lvlOverride>
+    <w:lvlOverride w:ilvl="1">
+      <w:startOverride w:val="1"/>
+    </w:lvlOverride>
+    <w:lvlOverride w:ilvl="2">
+      <w:startOverride w:val="1"/>
+    </w:lvlOverride>
+    <w:lvlOverride w:ilvl="3">
+      <w:startOverride w:val="1"/>
+    </w:lvlOverride>
+    <w:lvlOverride w:ilvl="4">
+      <w:startOverride w:val="1"/>
+    </w:lvlOverride>
+    <w:lvlOverride w:ilvl="5">
+      <w:startOverride w:val="1"/>
+    </w:lvlOverride>
+    <w:lvlOverride w:ilvl="6">
+      <w:startOverride w:val="1"/>
+    </w:lvlOverride>
+    <w:lvlOverride w:ilvl="7">
+      <w:startOverride w:val="1"/>
+    </w:lvlOverride>
+    <w:lvlOverride w:ilvl="8">
+      <w:startOverride w:val="1"/>
+    </w:lvlOverride>
   </w:num>
 </w:numbering>
 </file>
@@ -29806,7 +29824,7 @@
     <w:lsdException w:name="List Table 6 Colorful Accent 6" w:uiPriority="51"/>
     <w:lsdException w:name="List Table 7 Colorful Accent 6" w:uiPriority="52"/>
   </w:latentStyles>
-  <w:style w:type="paragraph" w:default="1" w:styleId="a">
+  <w:style w:type="paragraph" w:default="1" w:styleId="Normal">
     <w:name w:val="Normal"/>
     <w:qFormat/>
     <w:rsid w:val="00401B78"/>
@@ -29822,11 +29840,11 @@
       <w:szCs w:val="28"/>
     </w:rPr>
   </w:style>
-  <w:style w:type="paragraph" w:styleId="1">
+  <w:style w:type="paragraph" w:styleId="Heading1">
     <w:name w:val="heading 1"/>
-    <w:basedOn w:val="a"/>
-    <w:next w:val="a"/>
-    <w:link w:val="10"/>
+    <w:basedOn w:val="Normal"/>
+    <w:next w:val="Normal"/>
+    <w:link w:val="Heading1Char"/>
     <w:uiPriority w:val="9"/>
     <w:qFormat/>
     <w:rsid w:val="001F4C7D"/>
@@ -29844,11 +29862,11 @@
       <w:szCs w:val="26"/>
     </w:rPr>
   </w:style>
-  <w:style w:type="paragraph" w:styleId="2">
+  <w:style w:type="paragraph" w:styleId="Heading2">
     <w:name w:val="heading 2"/>
-    <w:basedOn w:val="a"/>
-    <w:next w:val="a"/>
-    <w:link w:val="20"/>
+    <w:basedOn w:val="Normal"/>
+    <w:next w:val="Normal"/>
+    <w:link w:val="Heading2Char"/>
     <w:uiPriority w:val="9"/>
     <w:unhideWhenUsed/>
     <w:qFormat/>
@@ -29866,11 +29884,11 @@
       <w:szCs w:val="26"/>
     </w:rPr>
   </w:style>
-  <w:style w:type="paragraph" w:styleId="3">
+  <w:style w:type="paragraph" w:styleId="Heading3">
     <w:name w:val="heading 3"/>
-    <w:basedOn w:val="a"/>
-    <w:next w:val="a"/>
-    <w:link w:val="30"/>
+    <w:basedOn w:val="Normal"/>
+    <w:next w:val="Normal"/>
+    <w:link w:val="Heading3Char"/>
     <w:uiPriority w:val="9"/>
     <w:unhideWhenUsed/>
     <w:qFormat/>
@@ -29889,13 +29907,13 @@
       <w:u w:val="single" w:color="000000"/>
     </w:rPr>
   </w:style>
-  <w:style w:type="character" w:default="1" w:styleId="a0">
+  <w:style w:type="character" w:default="1" w:styleId="DefaultParagraphFont">
     <w:name w:val="Default Paragraph Font"/>
     <w:uiPriority w:val="1"/>
     <w:semiHidden/>
     <w:unhideWhenUsed/>
   </w:style>
-  <w:style w:type="table" w:default="1" w:styleId="a1">
+  <w:style w:type="table" w:default="1" w:styleId="TableNormal">
     <w:name w:val="Normal Table"/>
     <w:uiPriority w:val="99"/>
     <w:semiHidden/>
@@ -29910,7 +29928,7 @@
       </w:tblCellMar>
     </w:tblPr>
   </w:style>
-  <w:style w:type="numbering" w:default="1" w:styleId="a2">
+  <w:style w:type="numbering" w:default="1" w:styleId="NoList">
     <w:name w:val="No List"/>
     <w:uiPriority w:val="99"/>
     <w:semiHidden/>
@@ -29930,9 +29948,9 @@
       </w:tblCellMar>
     </w:tblPr>
   </w:style>
-  <w:style w:type="paragraph" w:styleId="a3">
+  <w:style w:type="paragraph" w:styleId="ListParagraph">
     <w:name w:val="List Paragraph"/>
-    <w:basedOn w:val="a"/>
+    <w:basedOn w:val="Normal"/>
     <w:uiPriority w:val="34"/>
     <w:qFormat/>
     <w:rsid w:val="00CC3D20"/>
@@ -29947,10 +29965,10 @@
       <w:sz w:val="22"/>
     </w:rPr>
   </w:style>
-  <w:style w:type="paragraph" w:styleId="a4">
+  <w:style w:type="paragraph" w:styleId="Header">
     <w:name w:val="header"/>
-    <w:basedOn w:val="a"/>
-    <w:link w:val="a5"/>
+    <w:basedOn w:val="Normal"/>
+    <w:link w:val="HeaderChar"/>
     <w:uiPriority w:val="99"/>
     <w:unhideWhenUsed/>
     <w:rsid w:val="00F25502"/>
@@ -29962,10 +29980,10 @@
       <w:spacing w:line="240" w:lineRule="auto"/>
     </w:pPr>
   </w:style>
-  <w:style w:type="character" w:customStyle="1" w:styleId="a5">
-    <w:name w:val="כותרת עליונה תו"/>
-    <w:basedOn w:val="a0"/>
-    <w:link w:val="a4"/>
+  <w:style w:type="character" w:customStyle="1" w:styleId="HeaderChar">
+    <w:name w:val="Header Char"/>
+    <w:basedOn w:val="DefaultParagraphFont"/>
+    <w:link w:val="Header"/>
     <w:uiPriority w:val="99"/>
     <w:rsid w:val="00F25502"/>
     <w:rPr>
@@ -29974,9 +29992,9 @@
       <w:sz w:val="26"/>
     </w:rPr>
   </w:style>
-  <w:style w:type="table" w:styleId="a6">
+  <w:style w:type="table" w:styleId="TableGrid0">
     <w:name w:val="Table Grid"/>
-    <w:basedOn w:val="a1"/>
+    <w:basedOn w:val="TableNormal"/>
     <w:uiPriority w:val="39"/>
     <w:rsid w:val="00E015AA"/>
     <w:pPr>
@@ -29995,7 +30013,7 @@
   </w:style>
   <w:style w:type="character" w:styleId="Hyperlink">
     <w:name w:val="Hyperlink"/>
-    <w:basedOn w:val="a0"/>
+    <w:basedOn w:val="DefaultParagraphFont"/>
     <w:uiPriority w:val="99"/>
     <w:unhideWhenUsed/>
     <w:rsid w:val="000D261B"/>
@@ -30004,10 +30022,10 @@
       <w:u w:val="single"/>
     </w:rPr>
   </w:style>
-  <w:style w:type="paragraph" w:styleId="a7">
+  <w:style w:type="paragraph" w:styleId="BalloonText">
     <w:name w:val="Balloon Text"/>
-    <w:basedOn w:val="a"/>
-    <w:link w:val="a8"/>
+    <w:basedOn w:val="Normal"/>
+    <w:link w:val="BalloonTextChar"/>
     <w:uiPriority w:val="99"/>
     <w:semiHidden/>
     <w:unhideWhenUsed/>
@@ -30021,10 +30039,10 @@
       <w:szCs w:val="16"/>
     </w:rPr>
   </w:style>
-  <w:style w:type="character" w:customStyle="1" w:styleId="a8">
-    <w:name w:val="טקסט בלונים תו"/>
-    <w:basedOn w:val="a0"/>
-    <w:link w:val="a7"/>
+  <w:style w:type="character" w:customStyle="1" w:styleId="BalloonTextChar">
+    <w:name w:val="Balloon Text Char"/>
+    <w:basedOn w:val="DefaultParagraphFont"/>
+    <w:link w:val="BalloonText"/>
     <w:uiPriority w:val="99"/>
     <w:semiHidden/>
     <w:rsid w:val="00F8613E"/>
@@ -30035,10 +30053,10 @@
       <w:szCs w:val="16"/>
     </w:rPr>
   </w:style>
-  <w:style w:type="paragraph" w:styleId="HTML">
+  <w:style w:type="paragraph" w:styleId="HTMLPreformatted">
     <w:name w:val="HTML Preformatted"/>
-    <w:basedOn w:val="a"/>
-    <w:link w:val="HTML0"/>
+    <w:basedOn w:val="Normal"/>
+    <w:link w:val="HTMLPreformattedChar"/>
     <w:uiPriority w:val="99"/>
     <w:semiHidden/>
     <w:unhideWhenUsed/>
@@ -30073,10 +30091,10 @@
       <w:szCs w:val="20"/>
     </w:rPr>
   </w:style>
-  <w:style w:type="character" w:customStyle="1" w:styleId="HTML0">
-    <w:name w:val="HTML מעוצב מראש תו"/>
-    <w:basedOn w:val="a0"/>
-    <w:link w:val="HTML"/>
+  <w:style w:type="character" w:customStyle="1" w:styleId="HTMLPreformattedChar">
+    <w:name w:val="HTML Preformatted Char"/>
+    <w:basedOn w:val="DefaultParagraphFont"/>
+    <w:link w:val="HTMLPreformatted"/>
     <w:uiPriority w:val="99"/>
     <w:semiHidden/>
     <w:rsid w:val="00F83B4F"/>
@@ -30086,10 +30104,10 @@
       <w:szCs w:val="20"/>
     </w:rPr>
   </w:style>
-  <w:style w:type="character" w:customStyle="1" w:styleId="10">
-    <w:name w:val="כותרת 1 תו"/>
-    <w:basedOn w:val="a0"/>
-    <w:link w:val="1"/>
+  <w:style w:type="character" w:customStyle="1" w:styleId="Heading1Char">
+    <w:name w:val="Heading 1 Char"/>
+    <w:basedOn w:val="DefaultParagraphFont"/>
+    <w:link w:val="Heading1"/>
     <w:uiPriority w:val="9"/>
     <w:rsid w:val="001F4C7D"/>
     <w:rPr>
@@ -30101,10 +30119,10 @@
       <w:szCs w:val="26"/>
     </w:rPr>
   </w:style>
-  <w:style w:type="character" w:customStyle="1" w:styleId="20">
-    <w:name w:val="כותרת 2 תו"/>
-    <w:basedOn w:val="a0"/>
-    <w:link w:val="2"/>
+  <w:style w:type="character" w:customStyle="1" w:styleId="Heading2Char">
+    <w:name w:val="Heading 2 Char"/>
+    <w:basedOn w:val="DefaultParagraphFont"/>
+    <w:link w:val="Heading2"/>
     <w:uiPriority w:val="9"/>
     <w:rsid w:val="001F4C7D"/>
     <w:rPr>
@@ -30114,10 +30132,10 @@
       <w:szCs w:val="26"/>
     </w:rPr>
   </w:style>
-  <w:style w:type="character" w:customStyle="1" w:styleId="30">
-    <w:name w:val="כותרת 3 תו"/>
-    <w:basedOn w:val="a0"/>
-    <w:link w:val="3"/>
+  <w:style w:type="character" w:customStyle="1" w:styleId="Heading3Char">
+    <w:name w:val="Heading 3 Char"/>
+    <w:basedOn w:val="DefaultParagraphFont"/>
+    <w:link w:val="Heading3"/>
     <w:uiPriority w:val="9"/>
     <w:rsid w:val="001F4C7D"/>
     <w:rPr>
@@ -30132,7 +30150,7 @@
   </w:style>
   <w:style w:type="paragraph" w:styleId="NormalWeb">
     <w:name w:val="Normal (Web)"/>
-    <w:basedOn w:val="a"/>
+    <w:basedOn w:val="Normal"/>
     <w:uiPriority w:val="99"/>
     <w:unhideWhenUsed/>
     <w:rsid w:val="00CC6277"/>
@@ -30149,9 +30167,9 @@
       <w:lang w:val="en-GB" w:eastAsia="en-GB" w:bidi="ar-SA"/>
     </w:rPr>
   </w:style>
-  <w:style w:type="character" w:styleId="a9">
+  <w:style w:type="character" w:styleId="Strong">
     <w:name w:val="Strong"/>
-    <w:basedOn w:val="a0"/>
+    <w:basedOn w:val="DefaultParagraphFont"/>
     <w:uiPriority w:val="22"/>
     <w:qFormat/>
     <w:rsid w:val="00CC6277"/>
@@ -30162,8 +30180,8 @@
   </w:style>
   <w:style w:type="table" w:customStyle="1" w:styleId="TableGrid1">
     <w:name w:val="Table Grid1"/>
-    <w:basedOn w:val="a1"/>
-    <w:next w:val="a6"/>
+    <w:basedOn w:val="TableNormal"/>
+    <w:next w:val="TableGrid0"/>
     <w:uiPriority w:val="39"/>
     <w:rsid w:val="00765291"/>
     <w:pPr>
@@ -30453,7 +30471,7 @@
 </file>
 
 <file path=customXml/itemProps1.xml><?xml version="1.0" encoding="utf-8"?>
-<ds:datastoreItem xmlns:ds="http://schemas.openxmlformats.org/officeDocument/2006/customXml" ds:itemID="{BA009920-0DEA-471B-BBF6-007CFD79C31D}">
+<ds:datastoreItem xmlns:ds="http://schemas.openxmlformats.org/officeDocument/2006/customXml" ds:itemID="{9168D825-414E-46E1-BB54-8B465FD78574}">
   <ds:schemaRefs>
     <ds:schemaRef ds:uri="http://schemas.openxmlformats.org/officeDocument/2006/bibliography"/>
   </ds:schemaRefs>

</xml_diff>